<commit_message>
Atualização lista de requisitos - mapa mental
Atualização lista de requisitos - mapa mental
</commit_message>
<xml_diff>
--- a/PastaDocsRequisitos/Lista ConsolidadaRequisitosEstacionamento-PESQUISA.docx
+++ b/PastaDocsRequisitos/Lista ConsolidadaRequisitosEstacionamento-PESQUISA.docx
@@ -12,230 +12,229 @@
         <w:rPr>
           <w:b/>
         </w:rPr>
-        <w:t>Lista de Requisitos – Sistema de gestão de estaciona</w:t>
+        <w:t>Lista de Requisitos – Sistema de gestão de estacionamento</w:t>
+      </w:r>
+    </w:p>
+    <w:p>
+      <w:pPr>
+        <w:rPr>
+          <w:b/>
+        </w:rPr>
+      </w:pPr>
+      <w:r>
+        <w:rPr>
+          <w:b/>
+        </w:rPr>
+        <w:t>Trabalho de pesquisa de referência</w:t>
+      </w:r>
+    </w:p>
+    <w:p>
+      <w:pPr>
+        <w:rPr>
+          <w:b/>
+        </w:rPr>
+      </w:pPr>
+      <w:r>
+        <w:rPr>
+          <w:b/>
+        </w:rPr>
+        <w:t>Data: 25/03/2022</w:t>
+      </w:r>
+      <w:r>
+        <w:rPr>
+          <w:b/>
+        </w:rPr>
+        <w:tab/>
+      </w:r>
+      <w:r>
+        <w:rPr>
+          <w:b/>
+        </w:rPr>
+        <w:tab/>
+      </w:r>
+      <w:r>
+        <w:rPr>
+          <w:b/>
+        </w:rPr>
+        <w:tab/>
+      </w:r>
+      <w:r>
+        <w:rPr>
+          <w:b/>
+        </w:rPr>
+        <w:tab/>
+      </w:r>
+      <w:r>
+        <w:rPr>
+          <w:b/>
+        </w:rPr>
+        <w:tab/>
+      </w:r>
+      <w:r>
+        <w:rPr>
+          <w:b/>
+        </w:rPr>
+        <w:tab/>
+      </w:r>
+      <w:r>
+        <w:rPr>
+          <w:b/>
+        </w:rPr>
+        <w:tab/>
+      </w:r>
+      <w:r>
+        <w:rPr>
+          <w:b/>
+        </w:rPr>
+        <w:tab/>
+      </w:r>
+      <w:r>
+        <w:rPr>
+          <w:b/>
+        </w:rPr>
+        <w:tab/>
+        <w:t>Sala: 2SIF</w:t>
+      </w:r>
+    </w:p>
+    <w:p/>
+    <w:p>
+      <w:pPr>
+        <w:rPr>
+          <w:b/>
+          <w:i/>
+        </w:rPr>
+      </w:pPr>
+      <w:r>
+        <w:rPr>
+          <w:b/>
+          <w:i/>
+        </w:rPr>
+        <w:t xml:space="preserve">Requisitos: </w:t>
+      </w:r>
+    </w:p>
+    <w:p>
+      <w:r>
+        <w:t>- Sinalização de vagas livre</w:t>
+      </w:r>
+    </w:p>
+    <w:p>
+      <w:r>
+        <w:t>- Registro de avarias na entrada e saída de veículos</w:t>
+      </w:r>
+    </w:p>
+    <w:p>
+      <w:r>
+        <w:t>- Cadastro de clientes</w:t>
+      </w:r>
+    </w:p>
+    <w:p>
+      <w:r>
+        <w:t>- Registro de entrada de veículos</w:t>
+      </w:r>
+    </w:p>
+    <w:p>
+      <w:r>
+        <w:t>- Configuração de perfis de acesso ao sistema</w:t>
+      </w:r>
+    </w:p>
+    <w:p>
+      <w:r>
+        <w:t>- Controle de preço por tipo de veículo, dia e horário</w:t>
+      </w:r>
+    </w:p>
+    <w:p>
+      <w:r>
+        <w:t>- Terminal de autoatendimento para pagamento</w:t>
+      </w:r>
+    </w:p>
+    <w:p>
+      <w:r>
+        <w:t>- Abertura e fechamento de cancela comandado pelo sistema (Sensor de presença de veículos sob a cancela)</w:t>
+      </w:r>
+    </w:p>
+    <w:p>
+      <w:r>
+        <w:t>- Calendário de promoções</w:t>
+      </w:r>
+    </w:p>
+    <w:p>
+      <w:r>
+        <w:t>- Relatório de pagamento</w:t>
+      </w:r>
+    </w:p>
+    <w:p>
+      <w:r>
+        <w:t xml:space="preserve">- </w:t>
+      </w:r>
+      <w:r>
+        <w:t>Informação em tempo real</w:t>
+      </w:r>
+    </w:p>
+    <w:p>
+      <w:r>
+        <w:t>- Controle de rotativos, convênios e mensalistas</w:t>
+      </w:r>
+    </w:p>
+    <w:p>
+      <w:r>
+        <w:t xml:space="preserve">- Relatório analítico e sintético de estatística de permanência </w:t>
+      </w:r>
+    </w:p>
+    <w:p>
+      <w:r>
+        <w:t>- Saída controla por código de barras</w:t>
+      </w:r>
+    </w:p>
+    <w:p>
+      <w:r>
+        <w:t>- Backup automático</w:t>
+      </w:r>
+    </w:p>
+    <w:p>
+      <w:r>
+        <w:t>- Verificação de vagas livres por app mobile</w:t>
+      </w:r>
+    </w:p>
+    <w:p>
+      <w:r>
+        <w:t>- Controle de execução de cobrança por serviços adicionais (lava-jato)</w:t>
+      </w:r>
+    </w:p>
+    <w:p>
+      <w:r>
+        <w:t xml:space="preserve">- Envios de recibos ao cliente por e-mail </w:t>
+      </w:r>
+    </w:p>
+    <w:p>
+      <w:r>
+        <w:t>- Detecção e registro de placas de automóveis</w:t>
+      </w:r>
+    </w:p>
+    <w:p>
+      <w:r>
+        <w:t>- Emissão de vouchers de desconto</w:t>
+      </w:r>
+    </w:p>
+    <w:p>
+      <w:r>
+        <w:t>- Acesso remoto ao sistema</w:t>
+      </w:r>
+    </w:p>
+    <w:p>
+      <w:r>
+        <w:t>- Controle de pagamento com múltiplas meios (PIX, Créditos, Débito, Espécie)</w:t>
+      </w:r>
+    </w:p>
+    <w:p>
+      <w:r>
+        <w:t>- Cadastramento automático de placa, modelo, marca, tamanho, cor por veiculo</w:t>
       </w:r>
       <w:bookmarkStart w:id="0" w:name="_GoBack"/>
       <w:bookmarkEnd w:id="0"/>
-      <w:r>
-        <w:rPr>
-          <w:b/>
-        </w:rPr>
-        <w:t>mento</w:t>
-      </w:r>
-    </w:p>
-    <w:p>
-      <w:pPr>
-        <w:rPr>
-          <w:b/>
-        </w:rPr>
-      </w:pPr>
-      <w:r>
-        <w:rPr>
-          <w:b/>
-        </w:rPr>
-        <w:t>Trabalho de pesquisa de referência</w:t>
-      </w:r>
-    </w:p>
-    <w:p>
-      <w:pPr>
-        <w:rPr>
-          <w:b/>
-        </w:rPr>
-      </w:pPr>
-      <w:r>
-        <w:rPr>
-          <w:b/>
-        </w:rPr>
-        <w:t>Data: 25/03/2022</w:t>
-      </w:r>
-      <w:r>
-        <w:rPr>
-          <w:b/>
-        </w:rPr>
-        <w:tab/>
-      </w:r>
-      <w:r>
-        <w:rPr>
-          <w:b/>
-        </w:rPr>
-        <w:tab/>
-      </w:r>
-      <w:r>
-        <w:rPr>
-          <w:b/>
-        </w:rPr>
-        <w:tab/>
-      </w:r>
-      <w:r>
-        <w:rPr>
-          <w:b/>
-        </w:rPr>
-        <w:tab/>
-      </w:r>
-      <w:r>
-        <w:rPr>
-          <w:b/>
-        </w:rPr>
-        <w:tab/>
-      </w:r>
-      <w:r>
-        <w:rPr>
-          <w:b/>
-        </w:rPr>
-        <w:tab/>
-      </w:r>
-      <w:r>
-        <w:rPr>
-          <w:b/>
-        </w:rPr>
-        <w:tab/>
-      </w:r>
-      <w:r>
-        <w:rPr>
-          <w:b/>
-        </w:rPr>
-        <w:tab/>
-      </w:r>
-      <w:r>
-        <w:rPr>
-          <w:b/>
-        </w:rPr>
-        <w:tab/>
-      </w:r>
-      <w:r>
-        <w:rPr>
-          <w:b/>
-        </w:rPr>
-        <w:t>Sala: 2SIF</w:t>
-      </w:r>
-    </w:p>
-    <w:p/>
-    <w:p>
-      <w:pPr>
-        <w:rPr>
-          <w:b/>
-          <w:i/>
-        </w:rPr>
-      </w:pPr>
-      <w:r>
-        <w:rPr>
-          <w:b/>
-          <w:i/>
-        </w:rPr>
-        <w:t xml:space="preserve">Requisitos: </w:t>
-      </w:r>
-    </w:p>
-    <w:p>
-      <w:r>
-        <w:t>- Sinalização de vagas livre</w:t>
-      </w:r>
-    </w:p>
-    <w:p>
-      <w:r>
-        <w:t>- Registro de avarias na entrada e saída de veículos</w:t>
-      </w:r>
-    </w:p>
-    <w:p>
-      <w:r>
-        <w:t>- Cadastro de clientes</w:t>
-      </w:r>
-    </w:p>
-    <w:p>
-      <w:r>
-        <w:t>- Registro de entrada de veículos</w:t>
-      </w:r>
-    </w:p>
-    <w:p>
-      <w:r>
-        <w:t>- Configuração de perfis de acesso ao sistema</w:t>
-      </w:r>
-    </w:p>
-    <w:p>
-      <w:r>
-        <w:t>- Controle de preço por tipo de veículo, dia e horário</w:t>
-      </w:r>
-    </w:p>
-    <w:p>
-      <w:r>
-        <w:t>- Terminal de autoatendimento para pagamento</w:t>
-      </w:r>
-    </w:p>
-    <w:p>
-      <w:r>
-        <w:t>- Abertura e fechamento de cancela comandado pelo sistema (Sensor de presença de veículos sob a cancela)</w:t>
-      </w:r>
-    </w:p>
-    <w:p>
-      <w:r>
-        <w:t>- Calendário de promoções</w:t>
-      </w:r>
-    </w:p>
-    <w:p>
-      <w:r>
-        <w:t>- Relatório de pagamento</w:t>
-      </w:r>
-    </w:p>
-    <w:p>
-      <w:r>
-        <w:t xml:space="preserve">- </w:t>
-      </w:r>
-      <w:r>
-        <w:t>Informação em tempo real</w:t>
-      </w:r>
-    </w:p>
-    <w:p>
-      <w:r>
-        <w:t>- Controle de rotativos, convênios e mensalistas</w:t>
-      </w:r>
-    </w:p>
-    <w:p>
-      <w:r>
-        <w:t xml:space="preserve">- Relatório analítico e sintético de estatística de permanência </w:t>
-      </w:r>
-    </w:p>
-    <w:p>
-      <w:r>
-        <w:t>- Saída controla por código de barras</w:t>
-      </w:r>
-    </w:p>
-    <w:p>
-      <w:r>
-        <w:t>- Backup automático</w:t>
-      </w:r>
-    </w:p>
-    <w:p>
-      <w:r>
-        <w:t>- Verificação de vagas livres por app mobile</w:t>
-      </w:r>
-    </w:p>
-    <w:p>
-      <w:r>
-        <w:t>- Controle de execução de cobrança por serviços adicionais (lava-jato)</w:t>
-      </w:r>
-    </w:p>
-    <w:p>
-      <w:r>
-        <w:t xml:space="preserve">- Envios de recibos ao cliente por e-mail </w:t>
-      </w:r>
-    </w:p>
-    <w:p>
-      <w:r>
-        <w:t>- Detecção e registro de placas de automóveis</w:t>
-      </w:r>
-    </w:p>
-    <w:p>
-      <w:r>
-        <w:t>- Emissão de vouchers de desconto</w:t>
-      </w:r>
-    </w:p>
-    <w:p>
-      <w:r>
-        <w:t>- Acesso remoto ao sistema</w:t>
-      </w:r>
-    </w:p>
-    <w:p>
-      <w:r>
-        <w:t>- Controle de pagamento com múltiplas meios (PIX, Créditos, Débito, Espécie)</w:t>
+    </w:p>
+    <w:p>
+      <w:r>
+        <w:t>- Emissão de ticket</w:t>
       </w:r>
     </w:p>
     <w:p/>

</xml_diff>